<commit_message>
Gene space plot. Just need to add missing reproduction threshold values onto plot (see comment at end of gene_viewer)
</commit_message>
<xml_diff>
--- a/misc/Project Progress Report.docx
+++ b/misc/Project Progress Report.docx
@@ -747,7 +747,15 @@
           <w:sz w:val="24"/>
           <w:szCs w:val="24"/>
         </w:rPr>
-        <w:t xml:space="preserve">environment tends towards and equilibrium. </w:t>
+        <w:t>environment tends towards an</w:t>
+      </w:r>
+      <w:r>
+        <w:rPr>
+          <w:rFonts w:ascii="Times New Roman" w:hAnsi="Times New Roman" w:cs="Times New Roman"/>
+          <w:sz w:val="24"/>
+          <w:szCs w:val="24"/>
+        </w:rPr>
+        <w:t xml:space="preserve"> equilibrium. </w:t>
       </w:r>
       <w:r>
         <w:rPr>
@@ -975,7 +983,15 @@
           <w:sz w:val="24"/>
           <w:szCs w:val="24"/>
         </w:rPr>
-        <w:t xml:space="preserve"> (Oct 31)</w:t>
+        <w:t xml:space="preserve"> (Nov 7</w:t>
+      </w:r>
+      <w:r>
+        <w:rPr>
+          <w:rFonts w:ascii="Times New Roman" w:hAnsi="Times New Roman" w:cs="Times New Roman"/>
+          <w:sz w:val="24"/>
+          <w:szCs w:val="24"/>
+        </w:rPr>
+        <w:t>)</w:t>
       </w:r>
     </w:p>
     <w:p>
@@ -1227,15 +1243,39 @@
           <w:sz w:val="24"/>
           <w:szCs w:val="24"/>
         </w:rPr>
-        <w:t>to investigate number of offspring as an evolutionary trait and enable contour plots</w:t>
-      </w:r>
-      <w:r>
-        <w:rPr>
-          <w:rFonts w:ascii="Times New Roman" w:hAnsi="Times New Roman" w:cs="Times New Roman"/>
-          <w:sz w:val="24"/>
-          <w:szCs w:val="24"/>
-        </w:rPr>
-        <w:t xml:space="preserve"> in gene space</w:t>
+        <w:t xml:space="preserve">to investigate number of offspring as an evolutionary trait </w:t>
+      </w:r>
+      <w:r>
+        <w:rPr>
+          <w:rFonts w:ascii="Times New Roman" w:hAnsi="Times New Roman" w:cs="Times New Roman"/>
+          <w:sz w:val="24"/>
+          <w:szCs w:val="24"/>
+        </w:rPr>
+        <w:t xml:space="preserve">Debating pros and cons between this and </w:t>
+      </w:r>
+      <w:r>
+        <w:rPr>
+          <w:rFonts w:ascii="Times New Roman" w:hAnsi="Times New Roman" w:cs="Times New Roman"/>
+          <w:sz w:val="24"/>
+          <w:szCs w:val="24"/>
+        </w:rPr>
+        <w:t xml:space="preserve">using an </w:t>
+      </w:r>
+      <w:r>
+        <w:rPr>
+          <w:rFonts w:ascii="Times New Roman" w:hAnsi="Times New Roman" w:cs="Times New Roman"/>
+          <w:sz w:val="24"/>
+          <w:szCs w:val="24"/>
+        </w:rPr>
+        <w:t>alternative evolutionary trait to plot</w:t>
+      </w:r>
+      <w:r>
+        <w:rPr>
+          <w:rFonts w:ascii="Times New Roman" w:hAnsi="Times New Roman" w:cs="Times New Roman"/>
+          <w:sz w:val="24"/>
+          <w:szCs w:val="24"/>
+        </w:rPr>
+        <w:t xml:space="preserve"> contours in gene space</w:t>
       </w:r>
       <w:r>
         <w:rPr>
@@ -1251,7 +1291,63 @@
           <w:sz w:val="24"/>
           <w:szCs w:val="24"/>
         </w:rPr>
-        <w:t xml:space="preserve">Debating pros and cons between this and finding an alternative evolutionary trait to plot. </w:t>
+        <w:t>Currently at a</w:t>
+      </w:r>
+      <w:r>
+        <w:rPr>
+          <w:rFonts w:ascii="Times New Roman" w:hAnsi="Times New Roman" w:cs="Times New Roman"/>
+          <w:sz w:val="24"/>
+          <w:szCs w:val="24"/>
+        </w:rPr>
+        <w:t xml:space="preserve"> critical stage w</w:t>
+      </w:r>
+      <w:r>
+        <w:rPr>
+          <w:rFonts w:ascii="Times New Roman" w:hAnsi="Times New Roman" w:cs="Times New Roman"/>
+          <w:sz w:val="24"/>
+          <w:szCs w:val="24"/>
+        </w:rPr>
+        <w:t xml:space="preserve">ith </w:t>
+      </w:r>
+      <w:r>
+        <w:rPr>
+          <w:rFonts w:ascii="Times New Roman" w:hAnsi="Times New Roman" w:cs="Times New Roman"/>
+          <w:sz w:val="24"/>
+          <w:szCs w:val="24"/>
+        </w:rPr>
+        <w:t xml:space="preserve">some </w:t>
+      </w:r>
+      <w:r>
+        <w:rPr>
+          <w:rFonts w:ascii="Times New Roman" w:hAnsi="Times New Roman" w:cs="Times New Roman"/>
+          <w:sz w:val="24"/>
+          <w:szCs w:val="24"/>
+        </w:rPr>
+        <w:t xml:space="preserve">very </w:t>
+      </w:r>
+      <w:r>
+        <w:rPr>
+          <w:rFonts w:ascii="Times New Roman" w:hAnsi="Times New Roman" w:cs="Times New Roman"/>
+          <w:sz w:val="24"/>
+          <w:szCs w:val="24"/>
+        </w:rPr>
+        <w:t>impo</w:t>
+      </w:r>
+      <w:r>
+        <w:rPr>
+          <w:rFonts w:ascii="Times New Roman" w:hAnsi="Times New Roman" w:cs="Times New Roman"/>
+          <w:sz w:val="24"/>
+          <w:szCs w:val="24"/>
+        </w:rPr>
+        <w:t xml:space="preserve">rtant design decisions to make, </w:t>
+      </w:r>
+      <w:r>
+        <w:rPr>
+          <w:rFonts w:ascii="Times New Roman" w:hAnsi="Times New Roman" w:cs="Times New Roman"/>
+          <w:sz w:val="24"/>
+          <w:szCs w:val="24"/>
+        </w:rPr>
+        <w:t xml:space="preserve">need to do some research and discuss further. </w:t>
       </w:r>
     </w:p>
     <w:p>
@@ -1345,7 +1441,23 @@
           <w:sz w:val="24"/>
           <w:szCs w:val="24"/>
         </w:rPr>
-        <w:t xml:space="preserve">This is currently being </w:t>
+        <w:t xml:space="preserve">This </w:t>
+      </w:r>
+      <w:r>
+        <w:rPr>
+          <w:rFonts w:ascii="Times New Roman" w:hAnsi="Times New Roman" w:cs="Times New Roman"/>
+          <w:sz w:val="24"/>
+          <w:szCs w:val="24"/>
+        </w:rPr>
+        <w:t>has been</w:t>
+      </w:r>
+      <w:r>
+        <w:rPr>
+          <w:rFonts w:ascii="Times New Roman" w:hAnsi="Times New Roman" w:cs="Times New Roman"/>
+          <w:sz w:val="24"/>
+          <w:szCs w:val="24"/>
+        </w:rPr>
+        <w:t xml:space="preserve"> </w:t>
       </w:r>
       <w:r>
         <w:rPr>
@@ -1415,23 +1527,15 @@
           <w:sz w:val="24"/>
           <w:szCs w:val="24"/>
         </w:rPr>
-        <w:t>Alongside the further evolution of bugs t</w:t>
-      </w:r>
-      <w:r>
-        <w:rPr>
-          <w:rFonts w:ascii="Times New Roman" w:hAnsi="Times New Roman" w:cs="Times New Roman"/>
-          <w:sz w:val="24"/>
-          <w:szCs w:val="24"/>
-        </w:rPr>
-        <w:t>his of course</w:t>
-      </w:r>
-      <w:r>
-        <w:rPr>
-          <w:rFonts w:ascii="Times New Roman" w:hAnsi="Times New Roman" w:cs="Times New Roman"/>
-          <w:sz w:val="24"/>
-          <w:szCs w:val="24"/>
-        </w:rPr>
-        <w:t xml:space="preserve"> pushes back </w:t>
+        <w:t>These factors push</w:t>
+      </w:r>
+      <w:r>
+        <w:rPr>
+          <w:rFonts w:ascii="Times New Roman" w:hAnsi="Times New Roman" w:cs="Times New Roman"/>
+          <w:sz w:val="24"/>
+          <w:szCs w:val="24"/>
+        </w:rPr>
+        <w:t xml:space="preserve"> back </w:t>
       </w:r>
       <w:r>
         <w:rPr>
@@ -1562,32 +1666,368 @@
           <w:sz w:val="24"/>
           <w:szCs w:val="24"/>
         </w:rPr>
-        <w:t xml:space="preserve">Week 6 – </w:t>
-      </w:r>
-      <w:r>
-        <w:rPr>
-          <w:rFonts w:ascii="Times New Roman" w:hAnsi="Times New Roman" w:cs="Times New Roman"/>
-          <w:sz w:val="24"/>
-          <w:szCs w:val="24"/>
-        </w:rPr>
-        <w:t>As with week 5 previously,</w:t>
-      </w:r>
-      <w:r>
-        <w:rPr>
-          <w:rFonts w:ascii="Times New Roman" w:hAnsi="Times New Roman" w:cs="Times New Roman"/>
-          <w:sz w:val="24"/>
-          <w:szCs w:val="24"/>
-        </w:rPr>
-        <w:t xml:space="preserve"> carry </w:t>
-      </w:r>
-      <w:r>
-        <w:rPr>
-          <w:rFonts w:ascii="Times New Roman" w:hAnsi="Times New Roman" w:cs="Times New Roman"/>
-          <w:sz w:val="24"/>
-          <w:szCs w:val="24"/>
-        </w:rPr>
-        <w:t>out the addition of predators and investigate their effect on the system.</w:t>
-      </w:r>
+        <w:t>Week 6</w:t>
+      </w:r>
+      <w:r>
+        <w:rPr>
+          <w:rFonts w:ascii="Times New Roman" w:hAnsi="Times New Roman" w:cs="Times New Roman"/>
+          <w:sz w:val="24"/>
+          <w:szCs w:val="24"/>
+        </w:rPr>
+        <w:t>/7/8</w:t>
+      </w:r>
+      <w:r>
+        <w:rPr>
+          <w:rFonts w:ascii="Times New Roman" w:hAnsi="Times New Roman" w:cs="Times New Roman"/>
+          <w:sz w:val="24"/>
+          <w:szCs w:val="24"/>
+        </w:rPr>
+        <w:t xml:space="preserve"> – </w:t>
+      </w:r>
+      <w:r>
+        <w:rPr>
+          <w:rFonts w:ascii="Times New Roman" w:hAnsi="Times New Roman" w:cs="Times New Roman"/>
+          <w:sz w:val="24"/>
+          <w:szCs w:val="24"/>
+        </w:rPr>
+        <w:t>Some serious design decisions will h</w:t>
+      </w:r>
+      <w:r>
+        <w:rPr>
+          <w:rFonts w:ascii="Times New Roman" w:hAnsi="Times New Roman" w:cs="Times New Roman"/>
+          <w:sz w:val="24"/>
+          <w:szCs w:val="24"/>
+        </w:rPr>
+        <w:t xml:space="preserve">ave hopefully been made </w:t>
+      </w:r>
+      <w:r>
+        <w:rPr>
+          <w:rFonts w:ascii="Times New Roman" w:hAnsi="Times New Roman" w:cs="Times New Roman"/>
+          <w:sz w:val="24"/>
+          <w:szCs w:val="24"/>
+        </w:rPr>
+        <w:t xml:space="preserve">in </w:t>
+      </w:r>
+      <w:r>
+        <w:rPr>
+          <w:rFonts w:ascii="Times New Roman" w:hAnsi="Times New Roman" w:cs="Times New Roman"/>
+          <w:sz w:val="24"/>
+          <w:szCs w:val="24"/>
+        </w:rPr>
+        <w:t>week 5. Some</w:t>
+      </w:r>
+      <w:r>
+        <w:rPr>
+          <w:rFonts w:ascii="Times New Roman" w:hAnsi="Times New Roman" w:cs="Times New Roman"/>
+          <w:sz w:val="24"/>
+          <w:szCs w:val="24"/>
+        </w:rPr>
+        <w:t xml:space="preserve"> example</w:t>
+      </w:r>
+      <w:r>
+        <w:rPr>
+          <w:rFonts w:ascii="Times New Roman" w:hAnsi="Times New Roman" w:cs="Times New Roman"/>
+          <w:sz w:val="24"/>
+          <w:szCs w:val="24"/>
+        </w:rPr>
+        <w:t>s</w:t>
+      </w:r>
+      <w:r>
+        <w:rPr>
+          <w:rFonts w:ascii="Times New Roman" w:hAnsi="Times New Roman" w:cs="Times New Roman"/>
+          <w:sz w:val="24"/>
+          <w:szCs w:val="24"/>
+        </w:rPr>
+        <w:t>:</w:t>
+      </w:r>
+    </w:p>
+    <w:p>
+      <w:pPr>
+        <w:pStyle w:val="ListParagraph"/>
+        <w:numPr>
+          <w:ilvl w:val="1"/>
+          <w:numId w:val="3"/>
+        </w:numPr>
+        <w:spacing w:after="0" w:line="240" w:lineRule="auto"/>
+        <w:jc w:val="both"/>
+        <w:rPr>
+          <w:rFonts w:ascii="Times New Roman" w:hAnsi="Times New Roman" w:cs="Times New Roman"/>
+          <w:sz w:val="24"/>
+          <w:szCs w:val="24"/>
+        </w:rPr>
+      </w:pPr>
+      <w:r>
+        <w:rPr>
+          <w:rFonts w:ascii="Times New Roman" w:hAnsi="Times New Roman" w:cs="Times New Roman"/>
+          <w:sz w:val="24"/>
+          <w:szCs w:val="24"/>
+        </w:rPr>
+        <w:t>The</w:t>
+      </w:r>
+      <w:r>
+        <w:rPr>
+          <w:rFonts w:ascii="Times New Roman" w:hAnsi="Times New Roman" w:cs="Times New Roman"/>
+          <w:sz w:val="24"/>
+          <w:szCs w:val="24"/>
+        </w:rPr>
+        <w:t xml:space="preserve"> previously decided upon predators</w:t>
+      </w:r>
+      <w:r>
+        <w:rPr>
+          <w:rFonts w:ascii="Times New Roman" w:hAnsi="Times New Roman" w:cs="Times New Roman"/>
+          <w:sz w:val="24"/>
+          <w:szCs w:val="24"/>
+        </w:rPr>
+        <w:t>.</w:t>
+      </w:r>
+    </w:p>
+    <w:p>
+      <w:pPr>
+        <w:pStyle w:val="ListParagraph"/>
+        <w:numPr>
+          <w:ilvl w:val="1"/>
+          <w:numId w:val="3"/>
+        </w:numPr>
+        <w:spacing w:after="0" w:line="240" w:lineRule="auto"/>
+        <w:jc w:val="both"/>
+        <w:rPr>
+          <w:rFonts w:ascii="Times New Roman" w:hAnsi="Times New Roman" w:cs="Times New Roman"/>
+          <w:sz w:val="24"/>
+          <w:szCs w:val="24"/>
+        </w:rPr>
+      </w:pPr>
+      <w:r>
+        <w:rPr>
+          <w:rFonts w:ascii="Times New Roman" w:hAnsi="Times New Roman" w:cs="Times New Roman"/>
+          <w:sz w:val="24"/>
+          <w:szCs w:val="24"/>
+        </w:rPr>
+        <w:t>G</w:t>
+      </w:r>
+      <w:r>
+        <w:rPr>
+          <w:rFonts w:ascii="Times New Roman" w:hAnsi="Times New Roman" w:cs="Times New Roman"/>
+          <w:sz w:val="24"/>
+          <w:szCs w:val="24"/>
+        </w:rPr>
+        <w:t xml:space="preserve">iving bugs a maturity age </w:t>
+      </w:r>
+      <w:r>
+        <w:rPr>
+          <w:rFonts w:ascii="Times New Roman" w:hAnsi="Times New Roman" w:cs="Times New Roman"/>
+          <w:sz w:val="24"/>
+          <w:szCs w:val="24"/>
+        </w:rPr>
+        <w:t xml:space="preserve">so they </w:t>
+      </w:r>
+      <w:r>
+        <w:rPr>
+          <w:rFonts w:ascii="Times New Roman" w:hAnsi="Times New Roman" w:cs="Times New Roman"/>
+          <w:sz w:val="24"/>
+          <w:szCs w:val="24"/>
+        </w:rPr>
+        <w:t>can only reproduce upon reaching age.</w:t>
+      </w:r>
+    </w:p>
+    <w:p>
+      <w:pPr>
+        <w:pStyle w:val="ListParagraph"/>
+        <w:numPr>
+          <w:ilvl w:val="1"/>
+          <w:numId w:val="3"/>
+        </w:numPr>
+        <w:spacing w:after="0" w:line="240" w:lineRule="auto"/>
+        <w:jc w:val="both"/>
+        <w:rPr>
+          <w:rFonts w:ascii="Times New Roman" w:hAnsi="Times New Roman" w:cs="Times New Roman"/>
+          <w:sz w:val="24"/>
+          <w:szCs w:val="24"/>
+        </w:rPr>
+      </w:pPr>
+      <w:r>
+        <w:rPr>
+          <w:rFonts w:ascii="Times New Roman" w:hAnsi="Times New Roman" w:cs="Times New Roman"/>
+          <w:sz w:val="24"/>
+          <w:szCs w:val="24"/>
+        </w:rPr>
+        <w:t>Introducing</w:t>
+      </w:r>
+      <w:r>
+        <w:rPr>
+          <w:rFonts w:ascii="Times New Roman" w:hAnsi="Times New Roman" w:cs="Times New Roman"/>
+          <w:sz w:val="24"/>
+          <w:szCs w:val="24"/>
+        </w:rPr>
+        <w:t xml:space="preserve"> a new species at different points </w:t>
+      </w:r>
+      <w:r>
+        <w:rPr>
+          <w:rFonts w:ascii="Times New Roman" w:hAnsi="Times New Roman" w:cs="Times New Roman"/>
+          <w:sz w:val="24"/>
+          <w:szCs w:val="24"/>
+        </w:rPr>
+        <w:t xml:space="preserve">in time. </w:t>
+      </w:r>
+    </w:p>
+    <w:p>
+      <w:pPr>
+        <w:pStyle w:val="ListParagraph"/>
+        <w:numPr>
+          <w:ilvl w:val="1"/>
+          <w:numId w:val="3"/>
+        </w:numPr>
+        <w:spacing w:after="0" w:line="240" w:lineRule="auto"/>
+        <w:jc w:val="both"/>
+        <w:rPr>
+          <w:rFonts w:ascii="Times New Roman" w:hAnsi="Times New Roman" w:cs="Times New Roman"/>
+          <w:sz w:val="24"/>
+          <w:szCs w:val="24"/>
+        </w:rPr>
+      </w:pPr>
+      <w:r>
+        <w:rPr>
+          <w:rFonts w:ascii="Times New Roman" w:hAnsi="Times New Roman" w:cs="Times New Roman"/>
+          <w:sz w:val="24"/>
+          <w:szCs w:val="24"/>
+        </w:rPr>
+        <w:t>Evolution of bugs/food to only be able to be eaten by a certain evolution of predators/bugs.</w:t>
+      </w:r>
+      <w:r>
+        <w:rPr>
+          <w:rFonts w:ascii="Times New Roman" w:hAnsi="Times New Roman" w:cs="Times New Roman"/>
+          <w:sz w:val="24"/>
+          <w:szCs w:val="24"/>
+        </w:rPr>
+        <w:t xml:space="preserve"> </w:t>
+      </w:r>
+    </w:p>
+    <w:p>
+      <w:pPr>
+        <w:pStyle w:val="ListParagraph"/>
+        <w:numPr>
+          <w:ilvl w:val="1"/>
+          <w:numId w:val="3"/>
+        </w:numPr>
+        <w:spacing w:after="0" w:line="240" w:lineRule="auto"/>
+        <w:jc w:val="both"/>
+        <w:rPr>
+          <w:rFonts w:ascii="Times New Roman" w:hAnsi="Times New Roman" w:cs="Times New Roman"/>
+          <w:sz w:val="24"/>
+          <w:szCs w:val="24"/>
+        </w:rPr>
+      </w:pPr>
+      <w:r>
+        <w:rPr>
+          <w:rFonts w:ascii="Times New Roman" w:hAnsi="Times New Roman" w:cs="Times New Roman"/>
+          <w:sz w:val="24"/>
+          <w:szCs w:val="24"/>
+        </w:rPr>
+        <w:t>Vary environment (add water, rocks.etc).</w:t>
+      </w:r>
+    </w:p>
+    <w:p>
+      <w:pPr>
+        <w:pStyle w:val="ListParagraph"/>
+        <w:numPr>
+          <w:ilvl w:val="1"/>
+          <w:numId w:val="3"/>
+        </w:numPr>
+        <w:spacing w:after="0" w:line="240" w:lineRule="auto"/>
+        <w:jc w:val="both"/>
+        <w:rPr>
+          <w:rFonts w:ascii="Times New Roman" w:hAnsi="Times New Roman" w:cs="Times New Roman"/>
+          <w:sz w:val="24"/>
+          <w:szCs w:val="24"/>
+        </w:rPr>
+      </w:pPr>
+      <w:r>
+        <w:rPr>
+          <w:rFonts w:ascii="Times New Roman" w:hAnsi="Times New Roman" w:cs="Times New Roman"/>
+          <w:sz w:val="24"/>
+          <w:szCs w:val="24"/>
+        </w:rPr>
+        <w:t>Vision will be difficult and time consuming to implement.</w:t>
+      </w:r>
+    </w:p>
+    <w:p>
+      <w:pPr>
+        <w:spacing w:after="0" w:line="240" w:lineRule="auto"/>
+        <w:ind w:left="720"/>
+        <w:jc w:val="both"/>
+        <w:rPr>
+          <w:rFonts w:ascii="Times New Roman" w:hAnsi="Times New Roman" w:cs="Times New Roman"/>
+          <w:sz w:val="24"/>
+          <w:szCs w:val="24"/>
+        </w:rPr>
+      </w:pPr>
+      <w:r>
+        <w:rPr>
+          <w:rFonts w:ascii="Times New Roman" w:hAnsi="Times New Roman" w:cs="Times New Roman"/>
+          <w:sz w:val="24"/>
+          <w:szCs w:val="24"/>
+        </w:rPr>
+        <w:t>The chosen</w:t>
+      </w:r>
+      <w:r>
+        <w:rPr>
+          <w:rFonts w:ascii="Times New Roman" w:hAnsi="Times New Roman" w:cs="Times New Roman"/>
+          <w:sz w:val="24"/>
+          <w:szCs w:val="24"/>
+        </w:rPr>
+        <w:t xml:space="preserve"> design decisions will be implem</w:t>
+      </w:r>
+      <w:r>
+        <w:rPr>
+          <w:rFonts w:ascii="Times New Roman" w:hAnsi="Times New Roman" w:cs="Times New Roman"/>
+          <w:sz w:val="24"/>
+          <w:szCs w:val="24"/>
+        </w:rPr>
+        <w:t xml:space="preserve">ented and investigated, with more added depending </w:t>
+      </w:r>
+      <w:r>
+        <w:rPr>
+          <w:rFonts w:ascii="Times New Roman" w:hAnsi="Times New Roman" w:cs="Times New Roman"/>
+          <w:sz w:val="24"/>
+          <w:szCs w:val="24"/>
+        </w:rPr>
+        <w:t xml:space="preserve">on </w:t>
+      </w:r>
+      <w:r>
+        <w:rPr>
+          <w:rFonts w:ascii="Times New Roman" w:hAnsi="Times New Roman" w:cs="Times New Roman"/>
+          <w:sz w:val="24"/>
+          <w:szCs w:val="24"/>
+        </w:rPr>
+        <w:t xml:space="preserve">if </w:t>
+      </w:r>
+      <w:r>
+        <w:rPr>
+          <w:rFonts w:ascii="Times New Roman" w:hAnsi="Times New Roman" w:cs="Times New Roman"/>
+          <w:sz w:val="24"/>
+          <w:szCs w:val="24"/>
+        </w:rPr>
+        <w:t xml:space="preserve">ample </w:t>
+      </w:r>
+      <w:r>
+        <w:rPr>
+          <w:rFonts w:ascii="Times New Roman" w:hAnsi="Times New Roman" w:cs="Times New Roman"/>
+          <w:sz w:val="24"/>
+          <w:szCs w:val="24"/>
+        </w:rPr>
+        <w:t>time is left over.</w:t>
+      </w:r>
+    </w:p>
+    <w:p>
+      <w:pPr>
+        <w:spacing w:after="0" w:line="240" w:lineRule="auto"/>
+        <w:ind w:firstLine="720"/>
+        <w:jc w:val="both"/>
+        <w:rPr>
+          <w:rFonts w:ascii="Times New Roman" w:hAnsi="Times New Roman" w:cs="Times New Roman"/>
+          <w:sz w:val="24"/>
+          <w:szCs w:val="24"/>
+        </w:rPr>
+      </w:pPr>
     </w:p>
     <w:p>
       <w:pPr>
@@ -1610,87 +2050,23 @@
           <w:sz w:val="24"/>
           <w:szCs w:val="24"/>
         </w:rPr>
-        <w:t xml:space="preserve">Week 7 </w:t>
-      </w:r>
-      <w:r>
-        <w:rPr>
-          <w:rFonts w:ascii="Times New Roman" w:hAnsi="Times New Roman" w:cs="Times New Roman"/>
-          <w:sz w:val="24"/>
-          <w:szCs w:val="24"/>
-        </w:rPr>
-        <w:t>–</w:t>
-      </w:r>
-      <w:r>
-        <w:rPr>
-          <w:rFonts w:ascii="Times New Roman" w:hAnsi="Times New Roman" w:cs="Times New Roman"/>
-          <w:sz w:val="24"/>
-          <w:szCs w:val="24"/>
-        </w:rPr>
-        <w:t xml:space="preserve"> </w:t>
-      </w:r>
-      <w:r>
-        <w:rPr>
-          <w:rFonts w:ascii="Times New Roman" w:hAnsi="Times New Roman" w:cs="Times New Roman"/>
-          <w:sz w:val="24"/>
-          <w:szCs w:val="24"/>
-        </w:rPr>
-        <w:t xml:space="preserve">Vision will be difficult and time consuming to implement. </w:t>
-      </w:r>
-      <w:r>
-        <w:rPr>
-          <w:rFonts w:ascii="Times New Roman" w:hAnsi="Times New Roman" w:cs="Times New Roman"/>
-          <w:sz w:val="24"/>
-          <w:szCs w:val="24"/>
-        </w:rPr>
-        <w:t xml:space="preserve">Focus on </w:t>
-      </w:r>
-      <w:r>
-        <w:rPr>
-          <w:rFonts w:ascii="Times New Roman" w:hAnsi="Times New Roman" w:cs="Times New Roman"/>
-          <w:sz w:val="24"/>
-          <w:szCs w:val="24"/>
-        </w:rPr>
-        <w:t>evolution for predators, bugs, and maybe food (design choice)</w:t>
-      </w:r>
-      <w:r>
-        <w:rPr>
-          <w:rFonts w:ascii="Times New Roman" w:hAnsi="Times New Roman" w:cs="Times New Roman"/>
-          <w:sz w:val="24"/>
-          <w:szCs w:val="24"/>
-        </w:rPr>
-        <w:t xml:space="preserve">. </w:t>
-      </w:r>
-      <w:r>
-        <w:rPr>
-          <w:rFonts w:ascii="Times New Roman" w:hAnsi="Times New Roman" w:cs="Times New Roman"/>
-          <w:sz w:val="24"/>
-          <w:szCs w:val="24"/>
-        </w:rPr>
-        <w:t>Bugs may evolve to only be able to be eaten by a certain evolution of p</w:t>
-      </w:r>
-      <w:r>
-        <w:rPr>
-          <w:rFonts w:ascii="Times New Roman" w:hAnsi="Times New Roman" w:cs="Times New Roman"/>
-          <w:sz w:val="24"/>
-          <w:szCs w:val="24"/>
-        </w:rPr>
-        <w:t>redators</w:t>
-      </w:r>
-      <w:r>
-        <w:rPr>
-          <w:rFonts w:ascii="Times New Roman" w:hAnsi="Times New Roman" w:cs="Times New Roman"/>
-          <w:sz w:val="24"/>
-          <w:szCs w:val="24"/>
-        </w:rPr>
-        <w:t xml:space="preserve"> (</w:t>
-      </w:r>
-      <w:r>
-        <w:rPr>
-          <w:rFonts w:ascii="Times New Roman" w:hAnsi="Times New Roman" w:cs="Times New Roman"/>
-          <w:sz w:val="24"/>
-          <w:szCs w:val="24"/>
-        </w:rPr>
-        <w:t>design choice).</w:t>
+        <w:t xml:space="preserve">Week </w:t>
+      </w:r>
+      <w:r>
+        <w:rPr>
+          <w:rFonts w:ascii="Times New Roman" w:hAnsi="Times New Roman" w:cs="Times New Roman"/>
+          <w:sz w:val="24"/>
+          <w:szCs w:val="24"/>
+        </w:rPr>
+        <w:t>9 – As before</w:t>
+      </w:r>
+      <w:r>
+        <w:rPr>
+          <w:rFonts w:ascii="Times New Roman" w:hAnsi="Times New Roman" w:cs="Times New Roman"/>
+          <w:sz w:val="24"/>
+          <w:szCs w:val="24"/>
+        </w:rPr>
+        <w:t>.</w:t>
       </w:r>
     </w:p>
     <w:p>
@@ -1714,193 +2090,15 @@
           <w:sz w:val="24"/>
           <w:szCs w:val="24"/>
         </w:rPr>
-        <w:t xml:space="preserve">Week 8 </w:t>
-      </w:r>
-      <w:r>
-        <w:rPr>
-          <w:rFonts w:ascii="Times New Roman" w:hAnsi="Times New Roman" w:cs="Times New Roman"/>
-          <w:sz w:val="24"/>
-          <w:szCs w:val="24"/>
-        </w:rPr>
-        <w:t>–</w:t>
-      </w:r>
-      <w:r>
-        <w:rPr>
-          <w:rFonts w:ascii="Times New Roman" w:hAnsi="Times New Roman" w:cs="Times New Roman"/>
-          <w:sz w:val="24"/>
-          <w:szCs w:val="24"/>
-        </w:rPr>
-        <w:t xml:space="preserve"> </w:t>
-      </w:r>
-      <w:r>
-        <w:rPr>
-          <w:rFonts w:ascii="Times New Roman" w:hAnsi="Times New Roman" w:cs="Times New Roman"/>
-          <w:sz w:val="24"/>
-          <w:szCs w:val="24"/>
-        </w:rPr>
-        <w:t xml:space="preserve">If food is </w:t>
-      </w:r>
-      <w:r>
-        <w:rPr>
-          <w:rFonts w:ascii="Times New Roman" w:hAnsi="Times New Roman" w:cs="Times New Roman"/>
-          <w:sz w:val="24"/>
-          <w:szCs w:val="24"/>
-        </w:rPr>
-        <w:t xml:space="preserve">chosen to be evolved week 7 </w:t>
-      </w:r>
-      <w:r>
-        <w:rPr>
-          <w:rFonts w:ascii="Times New Roman" w:hAnsi="Times New Roman" w:cs="Times New Roman"/>
-          <w:sz w:val="24"/>
-          <w:szCs w:val="24"/>
-        </w:rPr>
-        <w:t>will almost certainly</w:t>
-      </w:r>
-      <w:r>
-        <w:rPr>
-          <w:rFonts w:ascii="Times New Roman" w:hAnsi="Times New Roman" w:cs="Times New Roman"/>
-          <w:sz w:val="24"/>
-          <w:szCs w:val="24"/>
-        </w:rPr>
-        <w:t xml:space="preserve"> extend to include this week. </w:t>
-      </w:r>
-      <w:r>
-        <w:rPr>
-          <w:rFonts w:ascii="Times New Roman" w:hAnsi="Times New Roman" w:cs="Times New Roman"/>
-          <w:sz w:val="24"/>
-          <w:szCs w:val="24"/>
-        </w:rPr>
-        <w:t xml:space="preserve">If not </w:t>
-      </w:r>
-      <w:r>
-        <w:rPr>
-          <w:rFonts w:ascii="Times New Roman" w:hAnsi="Times New Roman" w:cs="Times New Roman"/>
-          <w:sz w:val="24"/>
-          <w:szCs w:val="24"/>
-        </w:rPr>
-        <w:t xml:space="preserve">will have </w:t>
-      </w:r>
-      <w:r>
-        <w:rPr>
-          <w:rFonts w:ascii="Times New Roman" w:hAnsi="Times New Roman" w:cs="Times New Roman"/>
-          <w:sz w:val="24"/>
-          <w:szCs w:val="24"/>
-        </w:rPr>
-        <w:t xml:space="preserve">discussed with supervisor what will </w:t>
-      </w:r>
-      <w:r>
-        <w:rPr>
-          <w:rFonts w:ascii="Times New Roman" w:hAnsi="Times New Roman" w:cs="Times New Roman"/>
-          <w:sz w:val="24"/>
-          <w:szCs w:val="24"/>
-        </w:rPr>
-        <w:t xml:space="preserve">give more meaningful results between </w:t>
-      </w:r>
-      <w:r>
-        <w:rPr>
-          <w:rFonts w:ascii="Times New Roman" w:hAnsi="Times New Roman" w:cs="Times New Roman"/>
-          <w:sz w:val="24"/>
-          <w:szCs w:val="24"/>
-        </w:rPr>
-        <w:t xml:space="preserve">varying the environment (water, </w:t>
-      </w:r>
-      <w:proofErr w:type="spellStart"/>
-      <w:r>
-        <w:rPr>
-          <w:rFonts w:ascii="Times New Roman" w:hAnsi="Times New Roman" w:cs="Times New Roman"/>
-          <w:sz w:val="24"/>
-          <w:szCs w:val="24"/>
-        </w:rPr>
-        <w:t>rocks.etc</w:t>
-      </w:r>
-      <w:proofErr w:type="spellEnd"/>
-      <w:r>
-        <w:rPr>
-          <w:rFonts w:ascii="Times New Roman" w:hAnsi="Times New Roman" w:cs="Times New Roman"/>
-          <w:sz w:val="24"/>
-          <w:szCs w:val="24"/>
-        </w:rPr>
-        <w:t xml:space="preserve">) </w:t>
-      </w:r>
-      <w:r>
-        <w:rPr>
-          <w:rFonts w:ascii="Times New Roman" w:hAnsi="Times New Roman" w:cs="Times New Roman"/>
-          <w:sz w:val="24"/>
-          <w:szCs w:val="24"/>
-        </w:rPr>
-        <w:t xml:space="preserve">and </w:t>
-      </w:r>
-      <w:r>
-        <w:rPr>
-          <w:rFonts w:ascii="Times New Roman" w:hAnsi="Times New Roman" w:cs="Times New Roman"/>
-          <w:sz w:val="24"/>
-          <w:szCs w:val="24"/>
-        </w:rPr>
-        <w:t>anther ev</w:t>
-      </w:r>
-      <w:r>
-        <w:rPr>
-          <w:rFonts w:ascii="Times New Roman" w:hAnsi="Times New Roman" w:cs="Times New Roman"/>
-          <w:sz w:val="24"/>
-          <w:szCs w:val="24"/>
-        </w:rPr>
-        <w:t>olutionary trait such as vision.</w:t>
-      </w:r>
-    </w:p>
-    <w:p>
-      <w:pPr>
-        <w:pStyle w:val="ListParagraph"/>
-        <w:numPr>
-          <w:ilvl w:val="0"/>
-          <w:numId w:val="3"/>
-        </w:numPr>
-        <w:spacing w:after="0" w:line="240" w:lineRule="auto"/>
-        <w:jc w:val="both"/>
-        <w:rPr>
-          <w:rFonts w:ascii="Times New Roman" w:hAnsi="Times New Roman" w:cs="Times New Roman"/>
-          <w:sz w:val="24"/>
-          <w:szCs w:val="24"/>
-        </w:rPr>
-      </w:pPr>
-      <w:r>
-        <w:rPr>
-          <w:rFonts w:ascii="Times New Roman" w:hAnsi="Times New Roman" w:cs="Times New Roman"/>
-          <w:sz w:val="24"/>
-          <w:szCs w:val="24"/>
-        </w:rPr>
-        <w:t xml:space="preserve">Week </w:t>
-      </w:r>
-      <w:r>
-        <w:rPr>
-          <w:rFonts w:ascii="Times New Roman" w:hAnsi="Times New Roman" w:cs="Times New Roman"/>
-          <w:sz w:val="24"/>
-          <w:szCs w:val="24"/>
-        </w:rPr>
-        <w:t>9 – As before</w:t>
-      </w:r>
-    </w:p>
-    <w:p>
-      <w:pPr>
-        <w:pStyle w:val="ListParagraph"/>
-        <w:numPr>
-          <w:ilvl w:val="0"/>
-          <w:numId w:val="3"/>
-        </w:numPr>
-        <w:spacing w:after="0" w:line="240" w:lineRule="auto"/>
-        <w:jc w:val="both"/>
-        <w:rPr>
-          <w:rFonts w:ascii="Times New Roman" w:hAnsi="Times New Roman" w:cs="Times New Roman"/>
-          <w:sz w:val="24"/>
-          <w:szCs w:val="24"/>
-        </w:rPr>
-      </w:pPr>
-      <w:r>
-        <w:rPr>
-          <w:rFonts w:ascii="Times New Roman" w:hAnsi="Times New Roman" w:cs="Times New Roman"/>
-          <w:sz w:val="24"/>
-          <w:szCs w:val="24"/>
-        </w:rPr>
         <w:t>Week 10 – As before</w:t>
+      </w:r>
+      <w:r>
+        <w:rPr>
+          <w:rFonts w:ascii="Times New Roman" w:hAnsi="Times New Roman" w:cs="Times New Roman"/>
+          <w:sz w:val="24"/>
+          <w:szCs w:val="24"/>
+        </w:rPr>
+        <w:t>.</w:t>
       </w:r>
     </w:p>
     <w:p>
@@ -2231,7 +2429,7 @@
         <w:rFonts w:ascii="Symbol" w:hAnsi="Symbol" w:hint="default"/>
       </w:rPr>
     </w:lvl>
-    <w:lvl w:ilvl="1" w:tplc="08090003" w:tentative="1">
+    <w:lvl w:ilvl="1" w:tplc="08090003">
       <w:start w:val="1"/>
       <w:numFmt w:val="bullet"/>
       <w:lvlText w:val="o"/>
@@ -2463,6 +2661,7 @@
     <w:lsdException w:name="HTML Sample" w:semiHidden="1" w:unhideWhenUsed="1"/>
     <w:lsdException w:name="HTML Typewriter" w:semiHidden="1" w:unhideWhenUsed="1"/>
     <w:lsdException w:name="HTML Variable" w:semiHidden="1" w:unhideWhenUsed="1"/>
+    <w:lsdException w:name="Normal Table" w:semiHidden="1" w:unhideWhenUsed="1"/>
     <w:lsdException w:name="annotation subject" w:semiHidden="1" w:unhideWhenUsed="1"/>
     <w:lsdException w:name="No List" w:semiHidden="1" w:unhideWhenUsed="1"/>
     <w:lsdException w:name="Outline List 1" w:semiHidden="1" w:unhideWhenUsed="1"/>
@@ -2509,8 +2708,10 @@
     <w:lsdException w:name="Table Subtle 2" w:semiHidden="1" w:unhideWhenUsed="1"/>
     <w:lsdException w:name="Table Web 1" w:semiHidden="1" w:unhideWhenUsed="1"/>
     <w:lsdException w:name="Table Web 2" w:semiHidden="1" w:unhideWhenUsed="1"/>
+    <w:lsdException w:name="Table Web 3" w:semiHidden="1" w:unhideWhenUsed="1"/>
     <w:lsdException w:name="Balloon Text" w:semiHidden="1" w:unhideWhenUsed="1"/>
     <w:lsdException w:name="Table Grid" w:uiPriority="39"/>
+    <w:lsdException w:name="Table Theme" w:semiHidden="1" w:unhideWhenUsed="1"/>
     <w:lsdException w:name="Placeholder Text" w:semiHidden="1"/>
     <w:lsdException w:name="No Spacing" w:uiPriority="1" w:qFormat="1"/>
     <w:lsdException w:name="Light Shading" w:uiPriority="60"/>

</xml_diff>